<commit_message>
Added userprofile and contact information UI
</commit_message>
<xml_diff>
--- a/Resources_Citations/Ritvik citations.docx
+++ b/Resources_Citations/Ritvik citations.docx
@@ -56,12 +56,15 @@
         </w:rPr>
         <w:t xml:space="preserve">Buttons - </w:t>
       </w:r>
-      <w:r>
-        <w:rPr>
-          <w:lang w:val="en-US"/>
-        </w:rPr>
-        <w:t>http://angrytools.com/android/button/</w:t>
-      </w:r>
+      <w:hyperlink r:id="rId5" w:history="1">
+        <w:r>
+          <w:rPr>
+            <w:rStyle w:val="Hyperlink"/>
+            <w:lang w:val="en-US"/>
+          </w:rPr>
+          <w:t>http://angrytools.com/android/button/</w:t>
+        </w:r>
+      </w:hyperlink>
       <w:bookmarkStart w:id="0" w:name="_GoBack"/>
       <w:bookmarkEnd w:id="0"/>
     </w:p>

</xml_diff>